<commit_message>
se cargan ajustes de html, pdf y actividad.
</commit_message>
<xml_diff>
--- a/fuentes/33110290_CF03_DU.docx
+++ b/fuentes/33110290_CF03_DU.docx
@@ -43,7 +43,7 @@
                     <pic:cNvPicPr/>
                   </pic:nvPicPr>
                   <pic:blipFill>
-                    <a:blip r:embed="rId8">
+                    <a:blip r:embed="rId11">
                       <a:extLst>
                         <a:ext uri="{28A0092B-C50C-407E-A947-70E740481C1C}">
                           <a14:useLocalDpi xmlns:a14="http://schemas.microsoft.com/office/drawing/2010/main" val="0"/>
@@ -199,9 +199,9 @@
               </wp:anchor>
             </w:drawing>
           </mc:Choice>
-          <mc:Fallback>
+          <mc:Fallback xmlns:a14="http://schemas.microsoft.com/office/drawing/2010/main" xmlns:pic="http://schemas.openxmlformats.org/drawingml/2006/picture" xmlns:adec="http://schemas.microsoft.com/office/drawing/2017/decorative" xmlns:a="http://schemas.openxmlformats.org/drawingml/2006/main">
             <w:pict>
-              <v:rect w14:anchorId="04BF2410" id="Rectángulo 3" o:spid="_x0000_s1026" alt="&quot;&quot;" style="position:absolute;margin-left:-55.7pt;margin-top:26.5pt;width:613.85pt;height:204pt;z-index:-251655168;visibility:visible;mso-wrap-style:square;mso-height-percent:0;mso-wrap-distance-left:9pt;mso-wrap-distance-top:0;mso-wrap-distance-right:9pt;mso-wrap-distance-bottom:0;mso-position-horizontal:absolute;mso-position-horizontal-relative:text;mso-position-vertical:absolute;mso-position-vertical-relative:text;mso-height-percent:0;mso-height-relative:margin;v-text-anchor:middle" o:gfxdata="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" fillcolor="#00314d" stroked="f" strokeweight="1pt"/>
+              <v:rect id="Rectángulo 3" style="position:absolute;margin-left:-55.7pt;margin-top:26.5pt;width:613.85pt;height:204pt;z-index:-251655168;visibility:visible;mso-wrap-style:square;mso-height-percent:0;mso-wrap-distance-left:9pt;mso-wrap-distance-top:0;mso-wrap-distance-right:9pt;mso-wrap-distance-bottom:0;mso-position-horizontal:absolute;mso-position-horizontal-relative:text;mso-position-vertical:absolute;mso-position-vertical-relative:text;mso-height-percent:0;mso-height-relative:margin;v-text-anchor:middle" alt="&quot;&quot;" o:spid="_x0000_s1026" fillcolor="#00314d" stroked="f" strokeweight="1pt" w14:anchorId="04BF2410" o:gfxdata="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"/>
             </w:pict>
           </mc:Fallback>
         </mc:AlternateContent>
@@ -294,13 +294,13 @@
               </wp:anchor>
             </w:drawing>
           </mc:Choice>
-          <mc:Fallback>
+          <mc:Fallback xmlns:a14="http://schemas.microsoft.com/office/drawing/2010/main" xmlns:pic="http://schemas.openxmlformats.org/drawingml/2006/picture" xmlns:adec="http://schemas.microsoft.com/office/drawing/2017/decorative" xmlns:a="http://schemas.openxmlformats.org/drawingml/2006/main">
             <w:pict>
-              <v:shapetype w14:anchorId="2E2DABF6" id="_x0000_t202" coordsize="21600,21600" o:spt="202" path="m,l,21600r21600,l21600,xe">
+              <v:shapetype id="_x0000_t202" coordsize="21600,21600" o:spt="202" path="m,l,21600r21600,l21600,xe" w14:anchorId="2E2DABF6">
                 <v:stroke joinstyle="miter"/>
                 <v:path gradientshapeok="t" o:connecttype="rect"/>
               </v:shapetype>
-              <v:shape id="Cuadro de texto 2" o:spid="_x0000_s1026" type="#_x0000_t202" alt="&quot;&quot;" style="position:absolute;left:0;text-align:left;margin-left:-19.8pt;margin-top:36.75pt;width:488.95pt;height:115.5pt;z-index:251663360;visibility:visible;mso-wrap-style:square;mso-width-percent:0;mso-height-percent:0;mso-wrap-distance-left:9pt;mso-wrap-distance-top:3.6pt;mso-wrap-distance-right:9pt;mso-wrap-distance-bottom:3.6pt;mso-position-horizontal:absolute;mso-position-horizontal-relative:text;mso-position-vertical:absolute;mso-position-vertical-relative:text;mso-width-percent:0;mso-height-percent:0;mso-width-relative:margin;mso-height-relative:margin;v-text-anchor:top" o:gfxdata="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" filled="f" stroked="f">
+              <v:shape id="Cuadro de texto 2" style="position:absolute;left:0;text-align:left;margin-left:-19.8pt;margin-top:36.75pt;width:488.95pt;height:115.5pt;z-index:251663360;visibility:visible;mso-wrap-style:square;mso-width-percent:0;mso-height-percent:0;mso-wrap-distance-left:9pt;mso-wrap-distance-top:3.6pt;mso-wrap-distance-right:9pt;mso-wrap-distance-bottom:3.6pt;mso-position-horizontal:absolute;mso-position-horizontal-relative:text;mso-position-vertical:absolute;mso-position-vertical-relative:text;mso-width-percent:0;mso-height-percent:0;mso-width-relative:margin;mso-height-relative:margin;v-text-anchor:top" alt="&quot;&quot;" o:spid="_x0000_s1026" filled="f" stroked="f" type="#_x0000_t202" o:gfxdata="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">
                 <v:textbox>
                   <w:txbxContent>
                     <w:p>
@@ -1806,7 +1806,7 @@
     <w:p>
       <w:pPr>
         <w:sectPr>
-          <w:footerReference w:type="default" r:id="rId9"/>
+          <w:footerReference w:type="default" r:id="rId12"/>
           <w:pgSz w:w="12240" w:h="15840"/>
           <w:pgMar w:top="1701" w:right="1134" w:bottom="1134" w:left="1134" w:header="709" w:footer="709" w:gutter="0"/>
           <w:cols w:space="708"/>
@@ -1820,7 +1820,6 @@
       </w:pPr>
       <w:bookmarkStart w:id="0" w:name="_Toc141157551"/>
       <w:r>
-        <w:lastRenderedPageBreak/>
         <w:t>Introducción</w:t>
       </w:r>
       <w:bookmarkEnd w:id="0"/>
@@ -1852,7 +1851,6 @@
         <w:pStyle w:val="Video"/>
       </w:pPr>
       <w:r>
-        <w:lastRenderedPageBreak/>
         <w:t>Plan de cuidado integral al recién nacido</w:t>
       </w:r>
     </w:p>
@@ -1895,7 +1893,7 @@
                     </pic:cNvPicPr>
                   </pic:nvPicPr>
                   <pic:blipFill>
-                    <a:blip r:embed="rId10">
+                    <a:blip r:embed="rId13">
                       <a:extLst>
                         <a:ext uri="{28A0092B-C50C-407E-A947-70E740481C1C}">
                           <a14:useLocalDpi xmlns:a14="http://schemas.microsoft.com/office/drawing/2010/main" val="0"/>
@@ -1935,7 +1933,7 @@
           <w:iCs/>
         </w:rPr>
       </w:pPr>
-      <w:hyperlink r:id="rId11" w:history="1">
+      <w:hyperlink r:id="rId14" w:history="1">
         <w:r>
           <w:rPr>
             <w:rStyle w:val="Hipervnculo"/>
@@ -2016,7 +2014,6 @@
       </w:pPr>
       <w:bookmarkStart w:id="1" w:name="_Toc141157552"/>
       <w:r>
-        <w:lastRenderedPageBreak/>
         <w:t>Habilidades de comunicación</w:t>
       </w:r>
       <w:bookmarkEnd w:id="1"/>
@@ -2073,7 +2070,6 @@
           <w:noProof/>
           <w:lang w:val="es-419" w:eastAsia="es-CO"/>
         </w:rPr>
-        <w:lastRenderedPageBreak/>
         <w:drawing>
           <wp:inline distT="0" distB="0" distL="0" distR="0" wp14:anchorId="2EE8D525" wp14:editId="2E54AF35">
             <wp:extent cx="6623738" cy="3162300"/>
@@ -2092,7 +2088,7 @@
                     </pic:cNvPicPr>
                   </pic:nvPicPr>
                   <pic:blipFill>
-                    <a:blip r:embed="rId12">
+                    <a:blip r:embed="rId15">
                       <a:extLst>
                         <a:ext uri="{28A0092B-C50C-407E-A947-70E740481C1C}">
                           <a14:useLocalDpi xmlns:a14="http://schemas.microsoft.com/office/drawing/2010/main" val="0"/>
@@ -2395,7 +2391,6 @@
       </w:pPr>
       <w:bookmarkStart w:id="2" w:name="_Toc141157553"/>
       <w:r>
-        <w:lastRenderedPageBreak/>
         <w:t>Elementos de la comunicación</w:t>
       </w:r>
       <w:bookmarkEnd w:id="2"/>
@@ -2480,7 +2475,6 @@
         <w:rPr>
           <w:lang w:val="es-419" w:eastAsia="es-CO"/>
         </w:rPr>
-        <w:lastRenderedPageBreak/>
         <w:t>Gira la cabeza hacia la voz de su padre, madre u otros sonidos.</w:t>
       </w:r>
     </w:p>
@@ -2623,14 +2617,7 @@
         <w:rPr>
           <w:lang w:val="es-419" w:eastAsia="es-CO"/>
         </w:rPr>
-        <w:t xml:space="preserve">Los periodos de alerta del recién nacido que, al encontrarse en contacto con otros sonidos, voces o cambios en la temperatura de acuerdo a su </w:t>
-      </w:r>
-      <w:r>
-        <w:rPr>
-          <w:lang w:val="es-419" w:eastAsia="es-CO"/>
-        </w:rPr>
-        <w:lastRenderedPageBreak/>
-        <w:t>entorno habitual, no descansa o no come, como mecanismo de comunicación indicando no encontrarse seguro. Lo que puede reforzar con llanto irritable manifestando necesidades de estar con sus padres o cuidadores que lo acompañan desde su nacimiento.</w:t>
+        <w:t>Los periodos de alerta del recién nacido que, al encontrarse en contacto con otros sonidos, voces o cambios en la temperatura de acuerdo a su entorno habitual, no descansa o no come, como mecanismo de comunicación indicando no encontrarse seguro. Lo que puede reforzar con llanto irritable manifestando necesidades de estar con sus padres o cuidadores que lo acompañan desde su nacimiento.</w:t>
       </w:r>
     </w:p>
     <w:p>
@@ -2799,14 +2786,7 @@
         <w:rPr>
           <w:lang w:val="es-419" w:eastAsia="es-CO"/>
         </w:rPr>
-        <w:t xml:space="preserve">e presenta de manera involuntaria evidente cuando se asusta y abre sus extremidades superiores </w:t>
-      </w:r>
-      <w:r>
-        <w:rPr>
-          <w:lang w:val="es-419" w:eastAsia="es-CO"/>
-        </w:rPr>
-        <w:lastRenderedPageBreak/>
-        <w:t>o inferiores recogiéndolas sobre su cuerpo, generado como instinto de defensa que puede estar acompañado de llanto.</w:t>
+        <w:t>e presenta de manera involuntaria evidente cuando se asusta y abre sus extremidades superiores o inferiores recogiéndolas sobre su cuerpo, generado como instinto de defensa que puede estar acompañado de llanto.</w:t>
       </w:r>
     </w:p>
     <w:p>
@@ -2976,7 +2956,6 @@
           <w:bCs/>
           <w:lang w:val="es-419" w:eastAsia="es-CO"/>
         </w:rPr>
-        <w:lastRenderedPageBreak/>
         <w:t>Fácil</w:t>
       </w:r>
       <w:r>
@@ -3101,7 +3080,6 @@
         <w:rPr>
           <w:lang w:val="es-419"/>
         </w:rPr>
-        <w:lastRenderedPageBreak/>
         <w:t>Línea de acceso a intervenciones</w:t>
       </w:r>
     </w:p>
@@ -3136,7 +3114,7 @@
                     </pic:cNvPicPr>
                   </pic:nvPicPr>
                   <pic:blipFill>
-                    <a:blip r:embed="rId13">
+                    <a:blip r:embed="rId16">
                       <a:extLst>
                         <a:ext uri="{28A0092B-C50C-407E-A947-70E740481C1C}">
                           <a14:useLocalDpi xmlns:a14="http://schemas.microsoft.com/office/drawing/2010/main" val="0"/>
@@ -3262,7 +3240,6 @@
         <w:rPr>
           <w:lang w:val="es-419" w:eastAsia="es-CO"/>
         </w:rPr>
-        <w:lastRenderedPageBreak/>
         <w:t>A continuación, se pueden revisar algunos aspectos de consideración de la RIA relacionados con herramientas de valoración familiar:</w:t>
       </w:r>
     </w:p>
@@ -3388,14 +3365,7 @@
         <w:rPr>
           <w:lang w:val="es-419" w:eastAsia="es-CO"/>
         </w:rPr>
-        <w:t xml:space="preserve">Las acciones encontradas en el desarrollo y la etapa del crecimiento del recién nacido, durante sus primeros 28 días de vida, permiten incrementar el conocimiento, habilidades y la autoconfianza entre madres, padres y cuidadores, así como concientizar al equipo de talento humano sobre las buenas prácticas de comunicación </w:t>
-      </w:r>
-      <w:r>
-        <w:rPr>
-          <w:lang w:val="es-419" w:eastAsia="es-CO"/>
-        </w:rPr>
-        <w:lastRenderedPageBreak/>
-        <w:t>para mejorar las actividades de cuidado fomentando la toma de decisiones asertivas para un trabajo integral que dará respuesta a las necesidades de la niña o niño, reduciendo así la mortalidad neonatal.</w:t>
+        <w:t>Las acciones encontradas en el desarrollo y la etapa del crecimiento del recién nacido, durante sus primeros 28 días de vida, permiten incrementar el conocimiento, habilidades y la autoconfianza entre madres, padres y cuidadores, así como concientizar al equipo de talento humano sobre las buenas prácticas de comunicación para mejorar las actividades de cuidado fomentando la toma de decisiones asertivas para un trabajo integral que dará respuesta a las necesidades de la niña o niño, reduciendo así la mortalidad neonatal.</w:t>
       </w:r>
     </w:p>
     <w:p>
@@ -3556,28 +3526,144 @@
         <w:rPr>
           <w:lang w:val="es-419" w:eastAsia="es-CO"/>
         </w:rPr>
-        <w:t xml:space="preserve">Cada persona o momento puede ser una oportunidad para esa mamá, papá o cuidador inexperto que busca orientaciones claras sin ser juzgados y tener la posibilidad de expresar y </w:t>
-      </w:r>
-      <w:r>
-        <w:rPr>
-          <w:lang w:val="es-419" w:eastAsia="es-CO"/>
-        </w:rPr>
-        <w:lastRenderedPageBreak/>
-        <w:t>argumentar sus ideas. Recuerde que el tono y el lenguaje no verbal son clave en todo proceso de comunicación.</w:t>
-      </w:r>
-    </w:p>
-    <w:p>
-      <w:pPr>
-        <w:rPr>
-          <w:lang w:val="es-419" w:eastAsia="es-CO"/>
-        </w:rPr>
-      </w:pPr>
-      <w:r>
-        <w:rPr>
-          <w:lang w:val="es-419" w:eastAsia="es-CO"/>
-        </w:rPr>
+        <w:t>Cada persona o momento puede ser una oportunidad para esa mamá, papá o cuidador inexperto que busca orientaciones claras sin ser juzgados y tener la posibilidad de expresar y argumentar sus ideas. Recuerde que el tono y el lenguaje no verbal son clave en todo proceso de comunicación.</w:t>
+      </w:r>
+    </w:p>
+    <w:p>
+      <w:pPr>
+        <w:ind w:firstLine="0"/>
+        <w:rPr>
+          <w:lang w:val="es-419" w:eastAsia="es-CO"/>
+        </w:rPr>
+      </w:pPr>
+    </w:p>
+    <w:p>
+      <w:pPr>
+        <w:ind w:firstLine="0"/>
+        <w:rPr>
+          <w:lang w:val="es-419" w:eastAsia="es-CO"/>
+        </w:rPr>
+      </w:pPr>
+    </w:p>
+    <w:p>
+      <w:pPr>
+        <w:ind w:firstLine="0"/>
+        <w:rPr>
+          <w:lang w:val="es-419" w:eastAsia="es-CO"/>
+        </w:rPr>
+      </w:pPr>
+    </w:p>
+    <w:p>
+      <w:pPr>
+        <w:ind w:firstLine="0"/>
+        <w:rPr>
+          <w:lang w:val="es-419" w:eastAsia="es-CO"/>
+        </w:rPr>
+      </w:pPr>
+    </w:p>
+    <w:p>
+      <w:pPr>
+        <w:ind w:firstLine="0"/>
+        <w:rPr>
+          <w:lang w:val="es-419" w:eastAsia="es-CO"/>
+        </w:rPr>
+      </w:pPr>
+    </w:p>
+    <w:p>
+      <w:pPr>
+        <w:ind w:firstLine="0"/>
+        <w:rPr>
+          <w:lang w:val="es-419" w:eastAsia="es-CO"/>
+        </w:rPr>
+      </w:pPr>
+    </w:p>
+    <w:p>
+      <w:pPr>
+        <w:ind w:firstLine="0"/>
+        <w:rPr>
+          <w:lang w:val="es-419" w:eastAsia="es-CO"/>
+        </w:rPr>
+      </w:pPr>
+    </w:p>
+    <w:p>
+      <w:pPr>
+        <w:rPr>
+          <w:lang w:val="es-419" w:eastAsia="es-CO"/>
+        </w:rPr>
+      </w:pPr>
+    </w:p>
+    <w:p>
+      <w:pPr>
+        <w:rPr>
+          <w:lang w:val="es-419" w:eastAsia="es-CO"/>
+        </w:rPr>
+      </w:pPr>
+    </w:p>
+    <w:p>
+      <w:pPr>
+        <w:rPr>
+          <w:lang w:val="es-419" w:eastAsia="es-CO"/>
+        </w:rPr>
+      </w:pPr>
+    </w:p>
+    <w:p>
+      <w:pPr>
+        <w:rPr>
+          <w:lang w:val="es-419" w:eastAsia="es-CO"/>
+        </w:rPr>
+      </w:pPr>
+    </w:p>
+    <w:p>
+      <w:pPr>
+        <w:rPr>
+          <w:lang w:val="es-419" w:eastAsia="es-CO"/>
+        </w:rPr>
+      </w:pPr>
+    </w:p>
+    <w:p>
+      <w:pPr>
+        <w:rPr>
+          <w:lang w:val="es-419" w:eastAsia="es-CO"/>
+        </w:rPr>
+      </w:pPr>
+    </w:p>
+    <w:p>
+      <w:pPr>
+        <w:rPr>
+          <w:lang w:val="es-419" w:eastAsia="es-CO"/>
+        </w:rPr>
+      </w:pPr>
+    </w:p>
+    <w:p>
+      <w:pPr>
+        <w:rPr>
+          <w:lang w:val="es-419" w:eastAsia="es-CO"/>
+        </w:rPr>
+      </w:pPr>
+    </w:p>
+    <w:p>
+      <w:pPr>
+        <w:rPr>
+          <w:lang w:val="es-419" w:eastAsia="es-CO"/>
+        </w:rPr>
+      </w:pPr>
+    </w:p>
+    <w:p>
+      <w:pPr>
+        <w:rPr>
+          <w:lang w:val="es-419" w:eastAsia="es-CO"/>
+        </w:rPr>
+      </w:pPr>
+    </w:p>
+    <w:p>
+      <w:pPr>
+        <w:pStyle w:val="Ttulo1"/>
+      </w:pPr>
+      <w:bookmarkStart w:id="5" w:name="_Toc141157556"/>
+      <w:r>
         <w:t>Recomendaciones para el egreso del recién nacido</w:t>
       </w:r>
+      <w:bookmarkEnd w:id="5"/>
     </w:p>
     <w:p>
       <w:pPr>
@@ -3594,107 +3680,6 @@
     </w:p>
     <w:p>
       <w:pPr>
-        <w:rPr>
-          <w:lang w:val="es-419" w:eastAsia="es-CO"/>
-        </w:rPr>
-      </w:pPr>
-    </w:p>
-    <w:p>
-      <w:pPr>
-        <w:rPr>
-          <w:lang w:val="es-419" w:eastAsia="es-CO"/>
-        </w:rPr>
-      </w:pPr>
-    </w:p>
-    <w:p>
-      <w:pPr>
-        <w:rPr>
-          <w:lang w:val="es-419" w:eastAsia="es-CO"/>
-        </w:rPr>
-      </w:pPr>
-    </w:p>
-    <w:p>
-      <w:pPr>
-        <w:rPr>
-          <w:lang w:val="es-419" w:eastAsia="es-CO"/>
-        </w:rPr>
-      </w:pPr>
-    </w:p>
-    <w:p>
-      <w:pPr>
-        <w:rPr>
-          <w:lang w:val="es-419" w:eastAsia="es-CO"/>
-        </w:rPr>
-      </w:pPr>
-    </w:p>
-    <w:p>
-      <w:pPr>
-        <w:rPr>
-          <w:lang w:val="es-419" w:eastAsia="es-CO"/>
-        </w:rPr>
-      </w:pPr>
-    </w:p>
-    <w:p>
-      <w:pPr>
-        <w:rPr>
-          <w:lang w:val="es-419" w:eastAsia="es-CO"/>
-        </w:rPr>
-      </w:pPr>
-    </w:p>
-    <w:p>
-      <w:pPr>
-        <w:rPr>
-          <w:lang w:val="es-419" w:eastAsia="es-CO"/>
-        </w:rPr>
-      </w:pPr>
-    </w:p>
-    <w:p>
-      <w:pPr>
-        <w:rPr>
-          <w:lang w:val="es-419" w:eastAsia="es-CO"/>
-        </w:rPr>
-      </w:pPr>
-    </w:p>
-    <w:p>
-      <w:pPr>
-        <w:rPr>
-          <w:lang w:val="es-419" w:eastAsia="es-CO"/>
-        </w:rPr>
-      </w:pPr>
-    </w:p>
-    <w:p>
-      <w:pPr>
-        <w:rPr>
-          <w:lang w:val="es-419" w:eastAsia="es-CO"/>
-        </w:rPr>
-      </w:pPr>
-    </w:p>
-    <w:p>
-      <w:pPr>
-        <w:pStyle w:val="Ttulo1"/>
-      </w:pPr>
-      <w:bookmarkStart w:id="5" w:name="_Toc141157556"/>
-      <w:r>
-        <w:lastRenderedPageBreak/>
-        <w:t>Recomendaciones para el egreso del recién nacido</w:t>
-      </w:r>
-      <w:bookmarkEnd w:id="5"/>
-    </w:p>
-    <w:p>
-      <w:pPr>
-        <w:rPr>
-          <w:lang w:val="es-419" w:eastAsia="es-CO"/>
-        </w:rPr>
-      </w:pPr>
-      <w:r>
-        <w:rPr>
-          <w:lang w:val="es-419" w:eastAsia="es-CO"/>
-        </w:rPr>
-        <w:t>El egreso del recién nacido de la institución de salud es un proceso que requiere atención en cumplimiento del procedimiento y actividades asociadas que incluyen brindar información a padres y cuidadores sobre los cuidados del recién nacido, signos de alarma, recomendaciones para recién nacidos con riesgo y seguimientos y atenciones en el marco de la Ruta para la Promoción y Mantenimiento de la Salud (RPMS) que se detallan a continuación.</w:t>
-      </w:r>
-    </w:p>
-    <w:p>
-      <w:pPr>
         <w:pStyle w:val="Ttulo2"/>
       </w:pPr>
       <w:bookmarkStart w:id="6" w:name="_Toc141157557"/>
@@ -3754,7 +3739,6 @@
         <w:rPr>
           <w:lang w:val="es-419" w:eastAsia="es-CO"/>
         </w:rPr>
-        <w:lastRenderedPageBreak/>
         <w:t>Recomendaciones para el egreso del recién nacido</w:t>
       </w:r>
     </w:p>
@@ -3801,7 +3785,7 @@
                     </pic:cNvPicPr>
                   </pic:nvPicPr>
                   <pic:blipFill>
-                    <a:blip r:embed="rId14">
+                    <a:blip r:embed="rId17">
                       <a:extLst>
                         <a:ext uri="{28A0092B-C50C-407E-A947-70E740481C1C}">
                           <a14:useLocalDpi xmlns:a14="http://schemas.microsoft.com/office/drawing/2010/main" val="0"/>
@@ -3837,7 +3821,7 @@
           <w:lang w:val="es-419" w:eastAsia="es-CO"/>
         </w:rPr>
       </w:pPr>
-      <w:hyperlink r:id="rId15" w:history="1">
+      <w:hyperlink r:id="rId18" w:history="1">
         <w:r>
           <w:rPr>
             <w:rStyle w:val="Hipervnculo"/>
@@ -3947,7 +3931,6 @@
               </w:numPr>
             </w:pPr>
             <w:r>
-              <w:lastRenderedPageBreak/>
               <w:t>Vigilancia de deposición o micción, al menos una. De no presentar, se debe informar al profesional médico o enfermería para determinar la conducta a seguir.</w:t>
             </w:r>
           </w:p>
@@ -3980,15 +3963,7 @@
               </w:numPr>
             </w:pPr>
             <w:r>
-              <w:t xml:space="preserve">Los resultados de las líneas de tamizaje están debidamente </w:t>
-            </w:r>
-            <w:proofErr w:type="gramStart"/>
-            <w:r>
-              <w:t>valoradas</w:t>
-            </w:r>
-            <w:proofErr w:type="gramEnd"/>
-            <w:r>
-              <w:t>.</w:t>
+              <w:t>Los resultados de las líneas de tamizaje están debidamente valoradas.</w:t>
             </w:r>
           </w:p>
           <w:p>
@@ -4075,7 +4050,6 @@
               <w:ind w:left="1069" w:firstLine="0"/>
             </w:pPr>
             <w:r>
-              <w:lastRenderedPageBreak/>
               <w:t>Estos serán revisados para luego definir conducta de encontrarse alguna alteración y serán informados a la madre, padre o cuidadores responsables del recién nacido.</w:t>
             </w:r>
           </w:p>
@@ -4113,22 +4087,7 @@
         <w:rPr>
           <w:lang w:val="es-419" w:eastAsia="es-CO"/>
         </w:rPr>
-        <w:lastRenderedPageBreak/>
-        <w:t xml:space="preserve">De forma adicional es necesario tener presente </w:t>
-      </w:r>
-      <w:proofErr w:type="gramStart"/>
-      <w:r>
-        <w:rPr>
-          <w:lang w:val="es-419" w:eastAsia="es-CO"/>
-        </w:rPr>
-        <w:t>que</w:t>
-      </w:r>
-      <w:proofErr w:type="gramEnd"/>
-      <w:r>
-        <w:rPr>
-          <w:lang w:val="es-419" w:eastAsia="es-CO"/>
-        </w:rPr>
-        <w:t xml:space="preserve"> al egreso del recién nacido, lo ideal es que también la madre sea dada de alta. De no ser así, y en caso de que la madre requiera hospitalización, el recién nacido podría quedarse en alojamiento conjunto bajo evaluación del profesional médico o médico especialista en pediatría o neonatología quien registrará evoluciones diarias y reportará la evolución del recién nacido en la historia clínica.</w:t>
+        <w:t>De forma adicional es necesario tener presente que al egreso del recién nacido, lo ideal es que también la madre sea dada de alta. De no ser así, y en caso de que la madre requiera hospitalización, el recién nacido podría quedarse en alojamiento conjunto bajo evaluación del profesional médico o médico especialista en pediatría o neonatología quien registrará evoluciones diarias y reportará la evolución del recién nacido en la historia clínica.</w:t>
       </w:r>
     </w:p>
     <w:p>
@@ -4154,7 +4113,6 @@
         <w:rPr>
           <w:lang w:val="es-419" w:eastAsia="es-CO"/>
         </w:rPr>
-        <w:lastRenderedPageBreak/>
         <w:t>El proceso de egreso también incluye la entrega de orientaciones y material de apoyo escrito, a manera de guía a la madre, padre o cuidador, integrando los conocimientos e incentivando los cuidados y manejo que se debe tener con el recién nacido, fortaleciendo actividades de educación realizadas durante la atención hospitalaria con información disponible en caso de no recordar lo orientado o dudas surgidas en el proceso de cuidado ambulatorio.</w:t>
       </w:r>
     </w:p>
@@ -4216,7 +4174,7 @@
                     </pic:cNvPicPr>
                   </pic:nvPicPr>
                   <pic:blipFill>
-                    <a:blip r:embed="rId16">
+                    <a:blip r:embed="rId19">
                       <a:extLst>
                         <a:ext uri="{28A0092B-C50C-407E-A947-70E740481C1C}">
                           <a14:useLocalDpi xmlns:a14="http://schemas.microsoft.com/office/drawing/2010/main" val="0"/>
@@ -4255,7 +4213,6 @@
         <w:rPr>
           <w:lang w:val="es-419" w:eastAsia="es-CO"/>
         </w:rPr>
-        <w:lastRenderedPageBreak/>
         <w:t>La ruta de indicaciones establece que la información que</w:t>
       </w:r>
       <w:r>
@@ -4534,14 +4491,7 @@
         <w:rPr>
           <w:lang w:val="es-419" w:eastAsia="es-CO"/>
         </w:rPr>
-        <w:t xml:space="preserve">El registro de nacimiento, es prueba de la existencia de una persona en la sociedad, aquello que lo identifica con nombres y apellidos propios, fecha de nacimiento, nacionalidad y sexo, siendo unos de los derechos fundamentales del ser humano. Una persona una vez identificada con su registro de nacimiento e historial </w:t>
-      </w:r>
-      <w:r>
-        <w:rPr>
-          <w:lang w:val="es-419" w:eastAsia="es-CO"/>
-        </w:rPr>
-        <w:lastRenderedPageBreak/>
-        <w:t>clínico, puede beneficiarse de los demás derechos que corresponden. Con la entrega de estos registros y carnet, se da orientación a la madre, padre o cuidador sobre portarlos en cada consulta y conservarlos durante el control de crecimiento y desarrollo de la niña o niño en su primera infancia, teniendo en cuenta la aplicación de sus vacunas y exigir como responsable del recién nacido el diligenciamiento del carnet en cada consulta de valoración integral adelantada por cada profesional de talento humano que participa en el proceso.</w:t>
+        <w:t>El registro de nacimiento, es prueba de la existencia de una persona en la sociedad, aquello que lo identifica con nombres y apellidos propios, fecha de nacimiento, nacionalidad y sexo, siendo unos de los derechos fundamentales del ser humano. Una persona una vez identificada con su registro de nacimiento e historial clínico, puede beneficiarse de los demás derechos que corresponden. Con la entrega de estos registros y carnet, se da orientación a la madre, padre o cuidador sobre portarlos en cada consulta y conservarlos durante el control de crecimiento y desarrollo de la niña o niño en su primera infancia, teniendo en cuenta la aplicación de sus vacunas y exigir como responsable del recién nacido el diligenciamiento del carnet en cada consulta de valoración integral adelantada por cada profesional de talento humano que participa en el proceso.</w:t>
       </w:r>
     </w:p>
     <w:p>
@@ -4572,7 +4522,19 @@
         <w:rPr>
           <w:lang w:val="es-419" w:eastAsia="es-CO"/>
         </w:rPr>
-        <w:t>Que la información haya sido comprendida por los padres y que la comunicación con el profesional médico, médico especialista, enfermera o personal de talento humano en salud se efectiva.</w:t>
+        <w:t>Que la información haya sido comprendida por los padres y que la comunicación con el profesional médico, médico especialista, enfermera o personal de talento humano en salud se</w:t>
+      </w:r>
+      <w:r>
+        <w:rPr>
+          <w:lang w:val="es-419" w:eastAsia="es-CO"/>
+        </w:rPr>
+        <w:t>a</w:t>
+      </w:r>
+      <w:r>
+        <w:rPr>
+          <w:lang w:val="es-419" w:eastAsia="es-CO"/>
+        </w:rPr>
+        <w:t xml:space="preserve"> efectiva.</w:t>
       </w:r>
     </w:p>
     <w:p>
@@ -4631,14 +4593,7 @@
         <w:rPr>
           <w:lang w:val="es-419" w:eastAsia="es-CO"/>
         </w:rPr>
-        <w:t xml:space="preserve">La Ruta Integral de Atención Materno Perinatal (RIASMP) es una herramienta operativa de obligatorio cumplimiento a nivel nacional en la cual se encuentra los lineamientos establecidos para la atención segura del recién nacido y la mujer, incluyendo su entorno familiar, comunitario y social de manera que se garantice un </w:t>
-      </w:r>
-      <w:r>
-        <w:rPr>
-          <w:lang w:val="es-419" w:eastAsia="es-CO"/>
-        </w:rPr>
-        <w:lastRenderedPageBreak/>
-        <w:t>acceso universal. La población objeto está conformada por mujeres con intención reproductiva en menos de un año donde se podrán identificar factores de riesgo e intervenirlos buscando garantizar la salud no solo de la mujer sino también de la familia.</w:t>
+        <w:t>La Ruta Integral de Atención Materno Perinatal (RIASMP) es una herramienta operativa de obligatorio cumplimiento a nivel nacional en la cual se encuentra los lineamientos establecidos para la atención segura del recién nacido y la mujer, incluyendo su entorno familiar, comunitario y social de manera que se garantice un acceso universal. La población objeto está conformada por mujeres con intención reproductiva en menos de un año donde se podrán identificar factores de riesgo e intervenirlos buscando garantizar la salud no solo de la mujer sino también de la familia.</w:t>
       </w:r>
     </w:p>
     <w:p>
@@ -4699,7 +4654,7 @@
                     </pic:cNvPicPr>
                   </pic:nvPicPr>
                   <pic:blipFill>
-                    <a:blip r:embed="rId17">
+                    <a:blip r:embed="rId20">
                       <a:extLst>
                         <a:ext uri="{28A0092B-C50C-407E-A947-70E740481C1C}">
                           <a14:useLocalDpi xmlns:a14="http://schemas.microsoft.com/office/drawing/2010/main" val="0"/>
@@ -4738,7 +4693,6 @@
         <w:rPr>
           <w:lang w:val="es-419" w:eastAsia="es-CO"/>
         </w:rPr>
-        <w:lastRenderedPageBreak/>
         <w:t>La secuencia de actividades de acompañamiento, implica:</w:t>
       </w:r>
     </w:p>
@@ -5054,14 +5008,7 @@
         <w:rPr>
           <w:lang w:val="es-419" w:eastAsia="es-CO"/>
         </w:rPr>
-        <w:t xml:space="preserve">: es uno de los pilares para el óptimo desarrollo y fortalecimiento en el recién nacido y su futuro hacia la infancia, pues le brinda los nutrientes necesarios para su sistema inmune. La leche materna es exclusiva hasta los 6 meses y no tiene una edad de destete. El recién nacido debe alimentarse con leche materna a libre demanda, cada </w:t>
-      </w:r>
-      <w:r>
-        <w:rPr>
-          <w:lang w:val="es-419" w:eastAsia="es-CO"/>
-        </w:rPr>
-        <w:lastRenderedPageBreak/>
-        <w:t>vez que lo pida de día y de noche sin ayunos de más de cuatro horas. Su promedio en tomas durante un período de 24 horas está entre 8 y 12 tomas al día con succiones lentas, seguidas de deglución. Es importante estar pendiente del buen aporte de la leche materna vigilando el número de pañales mojados.</w:t>
+        <w:t>: es uno de los pilares para el óptimo desarrollo y fortalecimiento en el recién nacido y su futuro hacia la infancia, pues le brinda los nutrientes necesarios para su sistema inmune. La leche materna es exclusiva hasta los 6 meses y no tiene una edad de destete. El recién nacido debe alimentarse con leche materna a libre demanda, cada vez que lo pida de día y de noche sin ayunos de más de cuatro horas. Su promedio en tomas durante un período de 24 horas está entre 8 y 12 tomas al día con succiones lentas, seguidas de deglución. Es importante estar pendiente del buen aporte de la leche materna vigilando el número de pañales mojados.</w:t>
       </w:r>
     </w:p>
     <w:p>
@@ -5184,7 +5131,6 @@
         <w:rPr>
           <w:lang w:val="es-419" w:eastAsia="es-CO"/>
         </w:rPr>
-        <w:lastRenderedPageBreak/>
         <w:t>Signos clínicos de ictericia, deshidratación, hipoglicemia, dificultad para respirar.</w:t>
       </w:r>
     </w:p>
@@ -5373,14 +5319,7 @@
         <w:rPr>
           <w:lang w:val="es-419" w:eastAsia="es-CO"/>
         </w:rPr>
-        <w:t xml:space="preserve">l periodo neonatal tiene como indicación, el inicio del suplemento de hierro teniendo en cuenta la razón de 1 mg/kg/día que se debe considerar hasta el periodo inicial de la alimentación complementaria. Esto con indicación de niñas o niños de madres con </w:t>
-      </w:r>
-      <w:r>
-        <w:rPr>
-          <w:lang w:val="es-419" w:eastAsia="es-CO"/>
-        </w:rPr>
-        <w:lastRenderedPageBreak/>
-        <w:t>alimentación aceptable durante su periodo como gestante y de lactancia materna exclusiva.</w:t>
+        <w:t>l periodo neonatal tiene como indicación, el inicio del suplemento de hierro teniendo en cuenta la razón de 1 mg/kg/día que se debe considerar hasta el periodo inicial de la alimentación complementaria. Esto con indicación de niñas o niños de madres con alimentación aceptable durante su periodo como gestante y de lactancia materna exclusiva.</w:t>
       </w:r>
     </w:p>
     <w:p>
@@ -5462,7 +5401,6 @@
         <w:rPr>
           <w:lang w:val="es-419"/>
         </w:rPr>
-        <w:lastRenderedPageBreak/>
         <w:t>Aspectos clave de la Ley de Tamizaje Neonatal</w:t>
       </w:r>
     </w:p>
@@ -5497,7 +5435,7 @@
                     </pic:cNvPicPr>
                   </pic:nvPicPr>
                   <pic:blipFill>
-                    <a:blip r:embed="rId18">
+                    <a:blip r:embed="rId21">
                       <a:extLst>
                         <a:ext uri="{28A0092B-C50C-407E-A947-70E740481C1C}">
                           <a14:useLocalDpi xmlns:a14="http://schemas.microsoft.com/office/drawing/2010/main" val="0"/>
@@ -5718,7 +5656,6 @@
           <w:bCs/>
           <w:lang w:val="es-419" w:eastAsia="es-CO"/>
         </w:rPr>
-        <w:lastRenderedPageBreak/>
         <w:t>Tamizaje hipotiroidismo congénito</w:t>
       </w:r>
       <w:r>
@@ -5791,14 +5728,7 @@
         <w:rPr>
           <w:lang w:val="es-419" w:eastAsia="es-CO"/>
         </w:rPr>
-        <w:t xml:space="preserve">El Ministerio de Salud y Protección Social realizará seguimiento, adelantando los procesos que definen los laboratorios necesarios encontrados en el marco del </w:t>
-      </w:r>
-      <w:r>
-        <w:rPr>
-          <w:lang w:val="es-419" w:eastAsia="es-CO"/>
-        </w:rPr>
-        <w:lastRenderedPageBreak/>
-        <w:t>programa para la toma de tamizaje o la directriz de atención integral en salud, que identifica los riesgos metabólicos en el recién nacido, además de dejar registro en la historia clínica neonatal con la realización y resultado.</w:t>
+        <w:t>El Ministerio de Salud y Protección Social realizará seguimiento, adelantando los procesos que definen los laboratorios necesarios encontrados en el marco del programa para la toma de tamizaje o la directriz de atención integral en salud, que identifica los riesgos metabólicos en el recién nacido, además de dejar registro en la historia clínica neonatal con la realización y resultado.</w:t>
       </w:r>
     </w:p>
     <w:p>
@@ -5925,7 +5855,6 @@
           <w:bCs/>
           <w:lang w:val="es-419" w:eastAsia="es-CO"/>
         </w:rPr>
-        <w:lastRenderedPageBreak/>
         <w:t>Vigilancia en Salud</w:t>
       </w:r>
       <w:r>
@@ -6071,7 +6000,6 @@
         <w:rPr>
           <w:lang w:val="es-419" w:eastAsia="es-CO"/>
         </w:rPr>
-        <w:lastRenderedPageBreak/>
         <w:t>En este proceso es importante que informar a los padres y cuidadores sobre la seguridad y cuidados que se deben llevar a cabo una vez la niña o niño recién nacido se encuentre en casa, que incluyen temas como signos de alarma y maniobras iniciales en caso de requerir reanimación o atención en eventos inesperados donde sea necesario acudir al lugar más cercano de atención a urgencias.</w:t>
       </w:r>
     </w:p>
@@ -6134,7 +6062,6 @@
         <w:rPr>
           <w:lang w:val="es-419" w:eastAsia="es-CO"/>
         </w:rPr>
-        <w:lastRenderedPageBreak/>
         <w:t>Cuando el recién nacido es alimentado exclusivamente con leche materna durante los primeros 6 meses de vida, y se continúa como alimento complementario con otros alimentos hasta sus dos años, se garantiza un patrón óptimo de crecimiento.</w:t>
       </w:r>
     </w:p>
@@ -6182,7 +6109,7 @@
                     </pic:cNvPicPr>
                   </pic:nvPicPr>
                   <pic:blipFill>
-                    <a:blip r:embed="rId19">
+                    <a:blip r:embed="rId22">
                       <a:extLst>
                         <a:ext uri="{28A0092B-C50C-407E-A947-70E740481C1C}">
                           <a14:useLocalDpi xmlns:a14="http://schemas.microsoft.com/office/drawing/2010/main" val="0"/>
@@ -6239,7 +6166,6 @@
         <w:rPr>
           <w:lang w:val="es-419" w:eastAsia="es-CO"/>
         </w:rPr>
-        <w:lastRenderedPageBreak/>
         <w:t>Protección frente a infecciones.</w:t>
       </w:r>
     </w:p>
@@ -6371,14 +6297,7 @@
         <w:rPr>
           <w:lang w:val="es-419" w:eastAsia="es-CO"/>
         </w:rPr>
-        <w:t xml:space="preserve">Se define ictericia a la coloración amarilla de la piel y los ojos del recién nacido, que genera especial inquietud a la mayoría de los padres al no tener información clara sobre el tema. Existen múltiples causas y en situaciones se requiere de intervención médica como, por ejemplo, cuando se presenta incompatibilidad por grupo sanguíneo </w:t>
-      </w:r>
-      <w:r>
-        <w:rPr>
-          <w:lang w:val="es-419" w:eastAsia="es-CO"/>
-        </w:rPr>
-        <w:lastRenderedPageBreak/>
-        <w:t>o Rh. Este ejemplo es fácil de identificar y su manejo tiene efectividad en la mayor parte de los casos.</w:t>
+        <w:t>Se define ictericia a la coloración amarilla de la piel y los ojos del recién nacido, que genera especial inquietud a la mayoría de los padres al no tener información clara sobre el tema. Existen múltiples causas y en situaciones se requiere de intervención médica como, por ejemplo, cuando se presenta incompatibilidad por grupo sanguíneo o Rh. Este ejemplo es fácil de identificar y su manejo tiene efectividad en la mayor parte de los casos.</w:t>
       </w:r>
     </w:p>
     <w:p>
@@ -6426,7 +6345,6 @@
       </w:pPr>
       <w:bookmarkStart w:id="13" w:name="_Toc141157564"/>
       <w:r>
-        <w:lastRenderedPageBreak/>
         <w:t>Piel y cordón</w:t>
       </w:r>
       <w:bookmarkEnd w:id="13"/>
@@ -6447,7 +6365,19 @@
         <w:rPr>
           <w:lang w:val="es-419" w:eastAsia="es-CO"/>
         </w:rPr>
-        <w:t xml:space="preserve">infografía </w:t>
+        <w:t>i</w:t>
+      </w:r>
+      <w:r>
+        <w:rPr>
+          <w:lang w:val="es-419" w:eastAsia="es-CO"/>
+        </w:rPr>
+        <w:t>magen</w:t>
+      </w:r>
+      <w:r>
+        <w:rPr>
+          <w:lang w:val="es-419" w:eastAsia="es-CO"/>
+        </w:rPr>
+        <w:t xml:space="preserve"> </w:t>
       </w:r>
       <w:r>
         <w:rPr>
@@ -6487,7 +6417,7 @@
                     </pic:cNvPicPr>
                   </pic:nvPicPr>
                   <pic:blipFill>
-                    <a:blip r:embed="rId20">
+                    <a:blip r:embed="rId23">
                       <a:extLst>
                         <a:ext uri="{28A0092B-C50C-407E-A947-70E740481C1C}">
                           <a14:useLocalDpi xmlns:a14="http://schemas.microsoft.com/office/drawing/2010/main" val="0"/>
@@ -6655,7 +6585,6 @@
         <w:rPr>
           <w:lang w:val="es-419" w:eastAsia="es-CO"/>
         </w:rPr>
-        <w:lastRenderedPageBreak/>
         <w:t>Se recomienda la limpieza del muñón umbilical con solo agua y de manera diaria hasta que este se caiga y sane de forma natural. Algunos pediatras aconsejan el uso de solución antiséptica, y en todo caso no cubrir con gasas, botones u otros elementos que puedan generar la aparición de infecciones por gérmenes.</w:t>
       </w:r>
     </w:p>
@@ -6791,7 +6720,6 @@
       </w:pPr>
       <w:bookmarkStart w:id="15" w:name="_Toc141157566"/>
       <w:r>
-        <w:lastRenderedPageBreak/>
         <w:t>Otros cuidados</w:t>
       </w:r>
       <w:bookmarkEnd w:id="15"/>
@@ -6894,7 +6822,6 @@
       </w:pPr>
       <w:bookmarkStart w:id="16" w:name="_Toc141157567"/>
       <w:r>
-        <w:lastRenderedPageBreak/>
         <w:t>Control ambulatorio del recién nacido</w:t>
       </w:r>
       <w:bookmarkEnd w:id="16"/>
@@ -7177,7 +7104,6 @@
         <w:rPr>
           <w:lang w:val="es-419" w:eastAsia="es-CO"/>
         </w:rPr>
-        <w:lastRenderedPageBreak/>
         <w:t>Cianosis o palidez.</w:t>
       </w:r>
     </w:p>
@@ -7447,6 +7373,15 @@
     <w:p>
       <w:pPr>
         <w:pStyle w:val="Prrafodelista"/>
+        <w:ind w:left="1069" w:firstLine="0"/>
+        <w:rPr>
+          <w:lang w:val="es-419" w:eastAsia="es-CO"/>
+        </w:rPr>
+      </w:pPr>
+    </w:p>
+    <w:p>
+      <w:pPr>
+        <w:pStyle w:val="Prrafodelista"/>
         <w:numPr>
           <w:ilvl w:val="0"/>
           <w:numId w:val="32"/>
@@ -7485,7 +7420,6 @@
         <w:rPr>
           <w:lang w:val="es-419" w:eastAsia="es-CO"/>
         </w:rPr>
-        <w:lastRenderedPageBreak/>
         <w:t>Promover el registro civil en caso de no estar registrado.</w:t>
       </w:r>
     </w:p>
@@ -7600,14 +7534,7 @@
         <w:rPr>
           <w:lang w:val="es-419" w:eastAsia="es-CO"/>
         </w:rPr>
-        <w:t xml:space="preserve">En caso de que el recién nacido no haya tenido atención en una institución hospitalaria, es importante brindarle las atenciones reconocidas en los lineamientos, </w:t>
-      </w:r>
-      <w:r>
-        <w:rPr>
-          <w:lang w:val="es-419" w:eastAsia="es-CO"/>
-        </w:rPr>
-        <w:lastRenderedPageBreak/>
-        <w:t>garantizando el control de la niña o niño en una institución prestadora de salud que velará por los derechos fundamentales, por lo que es importante adelantar su registro y contar con todo su historial clínico pertinente.</w:t>
+        <w:t>En caso de que el recién nacido no haya tenido atención en una institución hospitalaria, es importante brindarle las atenciones reconocidas en los lineamientos, garantizando el control de la niña o niño en una institución prestadora de salud que velará por los derechos fundamentales, por lo que es importante adelantar su registro y contar con todo su historial clínico pertinente.</w:t>
       </w:r>
     </w:p>
     <w:p>
@@ -7659,7 +7586,6 @@
         <w:rPr>
           <w:lang w:val="es-419" w:eastAsia="es-CO"/>
         </w:rPr>
-        <w:lastRenderedPageBreak/>
         <w:t>Los controles posteriores al egreso que tendrá la madre y el recién nacido, deben tener un tiempo de consulta de una duración de mínimo de 30 minutos, este tiempo es independiente de la consulta para el control del puerperio.</w:t>
       </w:r>
     </w:p>
@@ -7801,14 +7727,7 @@
         <w:rPr>
           <w:lang w:val="es-419" w:eastAsia="es-CO"/>
         </w:rPr>
-        <w:t xml:space="preserve">Se debe educar a los padres sobre el porte de carnet y documentos necesarios para cada consulta ya que será vital para el seguimiento en el crecimiento y desarrollo de sus distintas etapas de vida. Este carnet contiene información importante para </w:t>
-      </w:r>
-      <w:r>
-        <w:rPr>
-          <w:lang w:val="es-419" w:eastAsia="es-CO"/>
-        </w:rPr>
-        <w:lastRenderedPageBreak/>
-        <w:t>acceder a la historia clínica, antecedentes de la niña o niño en su primera infancia e infancia, así como su esquema de vacunación.</w:t>
+        <w:t>Se debe educar a los padres sobre el porte de carnet y documentos necesarios para cada consulta ya que será vital para el seguimiento en el crecimiento y desarrollo de sus distintas etapas de vida. Este carnet contiene información importante para acceder a la historia clínica, antecedentes de la niña o niño en su primera infancia e infancia, así como su esquema de vacunación.</w:t>
       </w:r>
     </w:p>
     <w:p>
@@ -7917,7 +7836,6 @@
         <w:rPr>
           <w:lang w:val="es-419" w:eastAsia="es-CO"/>
         </w:rPr>
-        <w:lastRenderedPageBreak/>
         <w:t>A continuación, se destacan los objetivos de la atención en visita domiciliaria:</w:t>
       </w:r>
     </w:p>
@@ -7966,7 +7884,7 @@
                     </pic:cNvPicPr>
                   </pic:nvPicPr>
                   <pic:blipFill>
-                    <a:blip r:embed="rId21">
+                    <a:blip r:embed="rId24">
                       <a:extLst>
                         <a:ext uri="{28A0092B-C50C-407E-A947-70E740481C1C}">
                           <a14:useLocalDpi xmlns:a14="http://schemas.microsoft.com/office/drawing/2010/main" val="0"/>
@@ -8126,7 +8044,6 @@
         <w:rPr>
           <w:lang w:val="es-419" w:eastAsia="es-CO"/>
         </w:rPr>
-        <w:lastRenderedPageBreak/>
         <w:t>Profundi</w:t>
       </w:r>
       <w:r>
@@ -8169,6 +8086,8 @@
       </w:r>
       <w:r>
         <w:rPr>
+          <w:b/>
+          <w:bCs/>
           <w:lang w:val="es-419" w:eastAsia="es-CO"/>
         </w:rPr>
         <w:t>Resolución 3280 de 2018</w:t>
@@ -8189,29 +8108,7 @@
         <w:rPr>
           <w:lang w:val="es-419" w:eastAsia="es-CO"/>
         </w:rPr>
-        <w:t>:</w:t>
-      </w:r>
-    </w:p>
-    <w:p>
-      <w:pPr>
-        <w:rPr>
-          <w:lang w:val="es-419" w:eastAsia="es-CO"/>
-        </w:rPr>
-      </w:pPr>
-      <w:hyperlink r:id="rId22" w:history="1">
-        <w:r>
-          <w:rPr>
-            <w:rStyle w:val="Hipervnculo"/>
-            <w:lang w:val="es-419" w:eastAsia="es-CO"/>
-          </w:rPr>
-          <w:t>https://ecored-sena.github.io/33110290_CF03_COMPLEMENTARIA_RECIEN_NACIDO/downloads/resolucion-3280-de-2018.pdf</w:t>
-        </w:r>
-      </w:hyperlink>
-      <w:r>
-        <w:rPr>
-          <w:lang w:val="es-419" w:eastAsia="es-CO"/>
-        </w:rPr>
-        <w:t xml:space="preserve"> </w:t>
+        <w:t>, la cual se encuentra como archivo PDF en la carpeta Anexos.</w:t>
       </w:r>
     </w:p>
     <w:p>
@@ -8229,7 +8126,6 @@
       </w:pPr>
       <w:bookmarkStart w:id="18" w:name="_Toc141157569"/>
       <w:r>
-        <w:lastRenderedPageBreak/>
         <w:t>Síntesis</w:t>
       </w:r>
       <w:bookmarkEnd w:id="18"/>
@@ -8305,7 +8201,7 @@
                     </pic:cNvPicPr>
                   </pic:nvPicPr>
                   <pic:blipFill>
-                    <a:blip r:embed="rId23">
+                    <a:blip r:embed="rId25">
                       <a:extLst>
                         <a:ext uri="{28A0092B-C50C-407E-A947-70E740481C1C}">
                           <a14:useLocalDpi xmlns:a14="http://schemas.microsoft.com/office/drawing/2010/main" val="0"/>
@@ -8336,11 +8232,37 @@
     </w:p>
     <w:p>
       <w:pPr>
+        <w:rPr>
+          <w:lang w:val="es-419" w:eastAsia="es-CO"/>
+        </w:rPr>
+      </w:pPr>
+      <w:r>
+        <w:rPr>
+          <w:lang w:val="es-419" w:eastAsia="es-CO"/>
+        </w:rPr>
+        <w:t xml:space="preserve">Esquema general de los contenidos de este componente formativo. Tema principal: </w:t>
+      </w:r>
+      <w:r>
+        <w:rPr>
+          <w:b/>
+          <w:bCs/>
+          <w:lang w:val="es-419" w:eastAsia="es-CO"/>
+        </w:rPr>
+        <w:t>La atención integral en salud al recién nacido</w:t>
+      </w:r>
+      <w:r>
+        <w:rPr>
+          <w:lang w:val="es-419" w:eastAsia="es-CO"/>
+        </w:rPr>
+        <w:t>. Temas integradores: habilidades de comunicación, orientación a padres en cuidados del recién nacido, atendiendo a sus necesidades como al marco normativo, signos de alarma, seguimiento y atenciones.</w:t>
+      </w:r>
+    </w:p>
+    <w:p>
+      <w:pPr>
         <w:pStyle w:val="Titulosgenerales"/>
       </w:pPr>
       <w:bookmarkStart w:id="19" w:name="_Toc141157570"/>
       <w:r>
-        <w:lastRenderedPageBreak/>
         <w:t>Material complementario</w:t>
       </w:r>
       <w:bookmarkEnd w:id="19"/>
@@ -8496,7 +8418,7 @@
             <w:pPr>
               <w:pStyle w:val="TextoTablas"/>
             </w:pPr>
-            <w:hyperlink r:id="rId24" w:history="1">
+            <w:hyperlink r:id="rId26" w:history="1">
               <w:r>
                 <w:rPr>
                   <w:rStyle w:val="Hipervnculo"/>
@@ -8558,7 +8480,7 @@
             <w:pPr>
               <w:pStyle w:val="TextoTablas"/>
             </w:pPr>
-            <w:hyperlink r:id="rId25" w:history="1">
+            <w:hyperlink r:id="rId27" w:history="1">
               <w:r>
                 <w:rPr>
                   <w:rStyle w:val="Hipervnculo"/>
@@ -8623,7 +8545,7 @@
             <w:pPr>
               <w:pStyle w:val="TextoTablas"/>
             </w:pPr>
-            <w:hyperlink r:id="rId26" w:history="1">
+            <w:hyperlink r:id="rId28" w:history="1">
               <w:r>
                 <w:rPr>
                   <w:rStyle w:val="Hipervnculo"/>
@@ -8685,7 +8607,7 @@
             <w:pPr>
               <w:pStyle w:val="TextoTablas"/>
             </w:pPr>
-            <w:hyperlink r:id="rId27" w:history="1">
+            <w:hyperlink r:id="rId29" w:history="1">
               <w:r>
                 <w:rPr>
                   <w:rStyle w:val="Hipervnculo"/>
@@ -8750,7 +8672,7 @@
             <w:pPr>
               <w:pStyle w:val="TextoTablas"/>
             </w:pPr>
-            <w:hyperlink r:id="rId28" w:history="1">
+            <w:hyperlink r:id="rId30" w:history="1">
               <w:r>
                 <w:rPr>
                   <w:rStyle w:val="Hipervnculo"/>
@@ -8812,19 +8734,12 @@
             <w:pPr>
               <w:pStyle w:val="TextoTablas"/>
             </w:pPr>
-            <w:hyperlink r:id="rId29" w:history="1">
+            <w:hyperlink r:id="rId31" w:history="1">
               <w:r>
                 <w:rPr>
                   <w:rStyle w:val="Hipervnculo"/>
                 </w:rPr>
-                <w:t>https://ecored-sena.github.io/33110290_CF03_COMPLEMENTARIA_RECIEN_NACIDO/downloads/Educacion-padres-recien-nacido-</w:t>
-              </w:r>
-              <w:r>
-                <w:rPr>
-                  <w:rStyle w:val="Hipervnculo"/>
-                </w:rPr>
-                <w:lastRenderedPageBreak/>
-                <w:t>alojamiento-conjunto.pdf</w:t>
+                <w:t>https://ecored-sena.github.io/33110290_CF03_COMPLEMENTARIA_RECIEN_NACIDO/downloads/Educacion-padres-recien-nacido-alojamiento-conjunto.pdf</w:t>
               </w:r>
             </w:hyperlink>
             <w:r>
@@ -8908,7 +8823,7 @@
             <w:pPr>
               <w:pStyle w:val="TextoTablas"/>
             </w:pPr>
-            <w:hyperlink r:id="rId30" w:history="1">
+            <w:hyperlink r:id="rId32" w:history="1">
               <w:r>
                 <w:rPr>
                   <w:rStyle w:val="Hipervnculo"/>
@@ -8970,7 +8885,7 @@
             <w:pPr>
               <w:pStyle w:val="TextoTablas"/>
             </w:pPr>
-            <w:hyperlink r:id="rId31" w:history="1">
+            <w:hyperlink r:id="rId33" w:history="1">
               <w:r>
                 <w:rPr>
                   <w:rStyle w:val="Hipervnculo"/>
@@ -9035,7 +8950,7 @@
             <w:pPr>
               <w:pStyle w:val="TextoTablas"/>
             </w:pPr>
-            <w:hyperlink r:id="rId32" w:history="1">
+            <w:hyperlink r:id="rId34" w:history="1">
               <w:r>
                 <w:rPr>
                   <w:rStyle w:val="Hipervnculo"/>
@@ -9097,7 +9012,7 @@
             <w:pPr>
               <w:pStyle w:val="TextoTablas"/>
             </w:pPr>
-            <w:hyperlink r:id="rId33" w:history="1">
+            <w:hyperlink r:id="rId35" w:history="1">
               <w:r>
                 <w:rPr>
                   <w:rStyle w:val="Hipervnculo"/>
@@ -9162,7 +9077,7 @@
             <w:pPr>
               <w:pStyle w:val="TextoTablas"/>
             </w:pPr>
-            <w:hyperlink r:id="rId34" w:history="1">
+            <w:hyperlink r:id="rId36" w:history="1">
               <w:r>
                 <w:rPr>
                   <w:rStyle w:val="Hipervnculo"/>
@@ -9186,11 +9101,7 @@
               <w:pStyle w:val="TextoTablas"/>
             </w:pPr>
             <w:r>
-              <w:t xml:space="preserve">2.4. Seguimientos y atenciones en el </w:t>
-            </w:r>
-            <w:r>
-              <w:lastRenderedPageBreak/>
-              <w:t>marco de la RPMS</w:t>
+              <w:t>2.4. Seguimientos y atenciones en el marco de la RPMS</w:t>
             </w:r>
           </w:p>
         </w:tc>
@@ -9203,12 +9114,7 @@
               <w:pStyle w:val="TextoTablas"/>
             </w:pPr>
             <w:r>
-              <w:lastRenderedPageBreak/>
-              <w:t xml:space="preserve">Ministerio de Salud y Protección Social. (2017). </w:t>
-            </w:r>
-            <w:r>
-              <w:lastRenderedPageBreak/>
-              <w:t>Lineamiento técnico y operativo de la ruta integral de atención en salud materno perinatal.</w:t>
+              <w:t>Ministerio de Salud y Protección Social. (2017). Lineamiento técnico y operativo de la ruta integral de atención en salud materno perinatal.</w:t>
             </w:r>
           </w:p>
         </w:tc>
@@ -9221,7 +9127,6 @@
               <w:pStyle w:val="TextoTablas"/>
             </w:pPr>
             <w:r>
-              <w:lastRenderedPageBreak/>
               <w:t>PDF</w:t>
             </w:r>
           </w:p>
@@ -9234,19 +9139,12 @@
             <w:pPr>
               <w:pStyle w:val="TextoTablas"/>
             </w:pPr>
-            <w:hyperlink r:id="rId35" w:history="1">
+            <w:hyperlink r:id="rId37" w:history="1">
               <w:r>
                 <w:rPr>
                   <w:rStyle w:val="Hipervnculo"/>
                 </w:rPr>
-                <w:t>https://ecored-sena.github.io/3311029</w:t>
-              </w:r>
-              <w:r>
-                <w:rPr>
-                  <w:rStyle w:val="Hipervnculo"/>
-                </w:rPr>
-                <w:lastRenderedPageBreak/>
-                <w:t>0_CF03_COMPLEMENTARIA_RECIEN_NACIDO/downloads/Lineamiento_materno_perinatal.pdf</w:t>
+                <w:t>https://ecored-sena.github.io/33110290_CF03_COMPLEMENTARIA_RECIEN_NACIDO/downloads/Lineamiento_materno_perinatal.pdf</w:t>
               </w:r>
             </w:hyperlink>
             <w:r>
@@ -9306,7 +9204,7 @@
             <w:pPr>
               <w:pStyle w:val="TextoTablas"/>
             </w:pPr>
-            <w:hyperlink r:id="rId36" w:history="1">
+            <w:hyperlink r:id="rId38" w:history="1">
               <w:r>
                 <w:rPr>
                   <w:rStyle w:val="Hipervnculo"/>
@@ -9355,7 +9253,6 @@
       </w:pPr>
       <w:bookmarkStart w:id="20" w:name="_Toc141157571"/>
       <w:r>
-        <w:lastRenderedPageBreak/>
         <w:t>Glosario</w:t>
       </w:r>
       <w:bookmarkEnd w:id="20"/>
@@ -9561,7 +9458,6 @@
           <w:bCs/>
           <w:lang w:val="es-419" w:eastAsia="es-CO"/>
         </w:rPr>
-        <w:lastRenderedPageBreak/>
         <w:t>Mortalidad</w:t>
       </w:r>
       <w:r>
@@ -9703,7 +9599,6 @@
       </w:pPr>
       <w:bookmarkStart w:id="21" w:name="_Toc141157572"/>
       <w:r>
-        <w:lastRenderedPageBreak/>
         <w:t>Referencias bibliográficas</w:t>
       </w:r>
       <w:bookmarkEnd w:id="21"/>
@@ -9729,7 +9624,7 @@
         </w:rPr>
         <w:t xml:space="preserve"> </w:t>
       </w:r>
-      <w:hyperlink r:id="rId37" w:history="1">
+      <w:hyperlink r:id="rId39" w:history="1">
         <w:r>
           <w:rPr>
             <w:rStyle w:val="Hipervnculo"/>
@@ -9763,7 +9658,7 @@
         </w:rPr>
         <w:t xml:space="preserve"> </w:t>
       </w:r>
-      <w:hyperlink r:id="rId38" w:history="1">
+      <w:hyperlink r:id="rId40" w:history="1">
         <w:r>
           <w:rPr>
             <w:rStyle w:val="Hipervnculo"/>
@@ -9799,7 +9694,6 @@
       </w:pPr>
       <w:bookmarkStart w:id="22" w:name="_Toc141157573"/>
       <w:r>
-        <w:lastRenderedPageBreak/>
         <w:t>Créditos</w:t>
       </w:r>
       <w:bookmarkEnd w:id="22"/>
@@ -10418,7 +10312,6 @@
             </w:pPr>
             <w:proofErr w:type="spellStart"/>
             <w:r>
-              <w:lastRenderedPageBreak/>
               <w:t>Zuleidy</w:t>
             </w:r>
             <w:proofErr w:type="spellEnd"/>
@@ -10563,8 +10456,8 @@
       </w:pPr>
     </w:p>
     <w:sectPr>
-      <w:headerReference w:type="default" r:id="rId39"/>
-      <w:footerReference w:type="default" r:id="rId40"/>
+      <w:headerReference w:type="default" r:id="rId41"/>
+      <w:footerReference w:type="default" r:id="rId42"/>
       <w:pgSz w:w="12240" w:h="15840"/>
       <w:pgMar w:top="1701" w:right="1134" w:bottom="1134" w:left="1134" w:header="709" w:footer="737" w:gutter="0"/>
       <w:pgNumType w:start="1"/>
@@ -10610,6 +10503,7 @@
         <w:docPartUnique/>
       </w:docPartObj>
     </w:sdtPr>
+    <w:sdtEndPr/>
     <w:sdtContent>
       <w:p>
         <w:pPr>
@@ -10637,6 +10531,7 @@
         <w:docPartUnique/>
       </w:docPartObj>
     </w:sdtPr>
+    <w:sdtEndPr/>
     <w:sdtContent>
       <w:p>
         <w:pPr>
@@ -10731,13 +10626,13 @@
                 </wp:anchor>
               </w:drawing>
             </mc:Choice>
-            <mc:Fallback>
+            <mc:Fallback xmlns:adec="http://schemas.microsoft.com/office/drawing/2017/decorative" xmlns:a="http://schemas.openxmlformats.org/drawingml/2006/main">
               <w:pict>
-                <v:shapetype w14:anchorId="797C42AF" id="_x0000_t202" coordsize="21600,21600" o:spt="202" path="m,l,21600r21600,l21600,xe">
+                <v:shapetype id="_x0000_t202" coordsize="21600,21600" o:spt="202" path="m,l,21600r21600,l21600,xe" w14:anchorId="797C42AF">
                   <v:stroke joinstyle="miter"/>
                   <v:path gradientshapeok="t" o:connecttype="rect"/>
                 </v:shapetype>
-                <v:shape id="_x0000_s1027" type="#_x0000_t202" alt="&quot;&quot;" style="position:absolute;left:0;text-align:left;margin-left:16.1pt;margin-top:.65pt;width:455.15pt;height:41.4pt;z-index:251661312;visibility:visible;mso-wrap-style:square;mso-width-percent:0;mso-height-percent:0;mso-wrap-distance-left:9pt;mso-wrap-distance-top:3.6pt;mso-wrap-distance-right:9pt;mso-wrap-distance-bottom:3.6pt;mso-position-horizontal:absolute;mso-position-horizontal-relative:text;mso-position-vertical:absolute;mso-position-vertical-relative:text;mso-width-percent:0;mso-height-percent:0;mso-width-relative:margin;mso-height-relative:margin;v-text-anchor:top" o:gfxdata="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" stroked="f">
+                <v:shape id="_x0000_s1027" style="position:absolute;left:0;text-align:left;margin-left:16.1pt;margin-top:.65pt;width:455.15pt;height:41.4pt;z-index:251661312;visibility:visible;mso-wrap-style:square;mso-width-percent:0;mso-height-percent:0;mso-wrap-distance-left:9pt;mso-wrap-distance-top:3.6pt;mso-wrap-distance-right:9pt;mso-wrap-distance-bottom:3.6pt;mso-position-horizontal:absolute;mso-position-horizontal-relative:text;mso-position-vertical:absolute;mso-position-vertical-relative:text;mso-width-percent:0;mso-height-percent:0;mso-width-relative:margin;mso-height-relative:margin;v-text-anchor:top" alt="&quot;&quot;" stroked="f" type="#_x0000_t202" o:gfxdata="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">
                   <v:textbox>
                     <w:txbxContent>
                       <w:p>
@@ -16617,10 +16512,21 @@
 </file>
 
 <file path=customXml/item1.xml><?xml version="1.0" encoding="utf-8"?>
+<p:properties xmlns:p="http://schemas.microsoft.com/office/2006/metadata/properties" xmlns:xsi="http://www.w3.org/2001/XMLSchema-instance" xmlns:pc="http://schemas.microsoft.com/office/infopath/2007/PartnerControls">
+  <documentManagement>
+    <TaxCatchAll xmlns="cb45339b-ced9-4d0d-8f64-77573914d53b" xsi:nil="true"/>
+    <lcf76f155ced4ddcb4097134ff3c332f xmlns="43a3ca16-9c26-4813-b83f-4aec9927b43f">
+      <Terms xmlns="http://schemas.microsoft.com/office/infopath/2007/PartnerControls"/>
+    </lcf76f155ced4ddcb4097134ff3c332f>
+  </documentManagement>
+</p:properties>
+</file>
+
+<file path=customXml/item2.xml><?xml version="1.0" encoding="utf-8"?>
 <b:Sources xmlns:b="http://schemas.openxmlformats.org/officeDocument/2006/bibliography" xmlns="http://schemas.openxmlformats.org/officeDocument/2006/bibliography" SelectedStyle="\APASixthEditionOfficeOnline.xsl" StyleName="APA" Version="6"/>
 </file>
 
-<file path=customXml/item2.xml><?xml version="1.0" encoding="utf-8"?>
+<file path=customXml/item3.xml><?xml version="1.0" encoding="utf-8"?>
 <ct:contentTypeSchema xmlns:ct="http://schemas.microsoft.com/office/2006/metadata/contentType" xmlns:ma="http://schemas.microsoft.com/office/2006/metadata/properties/metaAttributes" ct:_="" ma:_="" ma:contentTypeName="Documento" ma:contentTypeID="0x01010049282E1EDBE9234EA9E6D38F720E265F" ma:contentTypeVersion="14" ma:contentTypeDescription="Crear nuevo documento." ma:contentTypeScope="" ma:versionID="a42ff07cf646412a9d19debe8c6d4daf">
   <xsd:schema xmlns:xsd="http://www.w3.org/2001/XMLSchema" xmlns:xs="http://www.w3.org/2001/XMLSchema" xmlns:p="http://schemas.microsoft.com/office/2006/metadata/properties" xmlns:ns2="cb45339b-ced9-4d0d-8f64-77573914d53b" xmlns:ns3="43a3ca16-9c26-4813-b83f-4aec9927b43f" targetNamespace="http://schemas.microsoft.com/office/2006/metadata/properties" ma:root="true" ma:fieldsID="1ea4cc88dd4224d348cb845d53979881" ns2:_="" ns3:_="">
     <xsd:import namespace="cb45339b-ced9-4d0d-8f64-77573914d53b"/>
@@ -16849,7 +16755,7 @@
 </ct:contentTypeSchema>
 </file>
 
-<file path=customXml/item3.xml><?xml version="1.0" encoding="utf-8"?>
+<file path=customXml/item4.xml><?xml version="1.0" encoding="utf-8"?>
 <?mso-contentType ?>
 <FormTemplates xmlns="http://schemas.microsoft.com/sharepoint/v3/contenttype/forms">
   <Display>DocumentLibraryForm</Display>
@@ -16858,18 +16764,18 @@
 </FormTemplates>
 </file>
 
-<file path=customXml/item4.xml><?xml version="1.0" encoding="utf-8"?>
-<p:properties xmlns:p="http://schemas.microsoft.com/office/2006/metadata/properties" xmlns:xsi="http://www.w3.org/2001/XMLSchema-instance" xmlns:pc="http://schemas.microsoft.com/office/infopath/2007/PartnerControls">
-  <documentManagement>
-    <TaxCatchAll xmlns="cb45339b-ced9-4d0d-8f64-77573914d53b" xsi:nil="true"/>
-    <lcf76f155ced4ddcb4097134ff3c332f xmlns="43a3ca16-9c26-4813-b83f-4aec9927b43f">
-      <Terms xmlns="http://schemas.microsoft.com/office/infopath/2007/PartnerControls"/>
-    </lcf76f155ced4ddcb4097134ff3c332f>
-  </documentManagement>
-</p:properties>
+<file path=customXml/itemProps1.xml><?xml version="1.0" encoding="utf-8"?>
+<ds:datastoreItem xmlns:ds="http://schemas.openxmlformats.org/officeDocument/2006/customXml" ds:itemID="{89AB2D1F-3CA7-492D-B570-F7FEF2A0C09C}">
+  <ds:schemaRefs>
+    <ds:schemaRef ds:uri="http://schemas.microsoft.com/office/2006/metadata/properties"/>
+    <ds:schemaRef ds:uri="http://schemas.microsoft.com/office/infopath/2007/PartnerControls"/>
+    <ds:schemaRef ds:uri="cb45339b-ced9-4d0d-8f64-77573914d53b"/>
+    <ds:schemaRef ds:uri="43a3ca16-9c26-4813-b83f-4aec9927b43f"/>
+  </ds:schemaRefs>
+</ds:datastoreItem>
 </file>
 
-<file path=customXml/itemProps1.xml><?xml version="1.0" encoding="utf-8"?>
+<file path=customXml/itemProps2.xml><?xml version="1.0" encoding="utf-8"?>
 <ds:datastoreItem xmlns:ds="http://schemas.openxmlformats.org/officeDocument/2006/customXml" ds:itemID="{E8AB44A3-7C62-4BD2-82ED-8ABC209970FA}">
   <ds:schemaRefs>
     <ds:schemaRef ds:uri="http://schemas.openxmlformats.org/officeDocument/2006/bibliography"/>
@@ -16877,14 +16783,29 @@
 </ds:datastoreItem>
 </file>
 
-<file path=customXml/itemProps2.xml><?xml version="1.0" encoding="utf-8"?>
-<ds:datastoreItem xmlns:ds="http://schemas.openxmlformats.org/officeDocument/2006/customXml" ds:itemID="{CD94AEC5-595C-42D2-85BC-49968C03A75F}"/>
-</file>
-
 <file path=customXml/itemProps3.xml><?xml version="1.0" encoding="utf-8"?>
-<ds:datastoreItem xmlns:ds="http://schemas.openxmlformats.org/officeDocument/2006/customXml" ds:itemID="{4C03A698-6791-4CCB-82AF-2B7E7BDE1075}"/>
+<ds:datastoreItem xmlns:ds="http://schemas.openxmlformats.org/officeDocument/2006/customXml" ds:itemID="{CD94AEC5-595C-42D2-85BC-49968C03A75F}">
+  <ds:schemaRefs>
+    <ds:schemaRef ds:uri="http://schemas.microsoft.com/office/2006/metadata/contentType"/>
+    <ds:schemaRef ds:uri="http://schemas.microsoft.com/office/2006/metadata/properties/metaAttributes"/>
+    <ds:schemaRef ds:uri="http://www.w3.org/2001/XMLSchema"/>
+    <ds:schemaRef ds:uri="http://schemas.microsoft.com/office/2006/metadata/properties"/>
+    <ds:schemaRef ds:uri="cb45339b-ced9-4d0d-8f64-77573914d53b"/>
+    <ds:schemaRef ds:uri="43a3ca16-9c26-4813-b83f-4aec9927b43f"/>
+    <ds:schemaRef ds:uri="http://schemas.microsoft.com/office/2006/documentManagement/types"/>
+    <ds:schemaRef ds:uri="http://schemas.microsoft.com/office/infopath/2007/PartnerControls"/>
+    <ds:schemaRef ds:uri="http://schemas.openxmlformats.org/package/2006/metadata/core-properties"/>
+    <ds:schemaRef ds:uri="http://purl.org/dc/elements/1.1/"/>
+    <ds:schemaRef ds:uri="http://purl.org/dc/terms/"/>
+    <ds:schemaRef ds:uri="http://schemas.microsoft.com/internal/obd"/>
+  </ds:schemaRefs>
+</ds:datastoreItem>
 </file>
 
 <file path=customXml/itemProps4.xml><?xml version="1.0" encoding="utf-8"?>
-<ds:datastoreItem xmlns:ds="http://schemas.openxmlformats.org/officeDocument/2006/customXml" ds:itemID="{89AB2D1F-3CA7-492D-B570-F7FEF2A0C09C}"/>
+<ds:datastoreItem xmlns:ds="http://schemas.openxmlformats.org/officeDocument/2006/customXml" ds:itemID="{4C03A698-6791-4CCB-82AF-2B7E7BDE1075}">
+  <ds:schemaRefs>
+    <ds:schemaRef ds:uri="http://schemas.microsoft.com/sharepoint/v3/contenttype/forms"/>
+  </ds:schemaRefs>
+</ds:datastoreItem>
 </file>
</xml_diff>